<commit_message>
updates to CHP frequency calculation
</commit_message>
<xml_diff>
--- a/ms/SEQLinkageR1Respond_10_24_14.docx
+++ b/ms/SEQLinkageR1Respond_10_24_14.docx
@@ -235,7 +235,31 @@
         <w:rPr>
           <w:rFonts w:ascii="Times New Roman" w:hAnsi="Times New Roman" w:cs="Times New Roman"/>
         </w:rPr>
-        <w:t xml:space="preserve">We thank the reviewer for pointing out the alternative approach and we’ve included a power comparison in the text. [FIXME: comment on power.]. </w:t>
+        <w:t xml:space="preserve">We thank the reviewer for pointing out the alternative approach and we’ve included a power comparison in the text. [FIXME: </w:t>
+      </w:r>
+      <w:r>
+        <w:rPr>
+          <w:rFonts w:ascii="Times New Roman" w:hAnsi="Times New Roman" w:cs="Times New Roman"/>
+        </w:rPr>
+        <w:t>implement the so-called “</w:t>
+      </w:r>
+      <w:r>
+        <w:rPr>
+          <w:rFonts w:ascii="Times New Roman" w:hAnsi="Times New Roman" w:cs="Times New Roman"/>
+        </w:rPr>
+        <w:t>map-specific multipoint lod score</w:t>
+      </w:r>
+      <w:r>
+        <w:rPr>
+          <w:rFonts w:ascii="Times New Roman" w:hAnsi="Times New Roman" w:cs="Times New Roman"/>
+        </w:rPr>
+        <w:t xml:space="preserve">”, </w:t>
+      </w:r>
+      <w:r>
+        <w:rPr>
+          <w:rFonts w:ascii="Times New Roman" w:hAnsi="Times New Roman" w:cs="Times New Roman"/>
+        </w:rPr>
+        <w:t xml:space="preserve">comment on power.]. </w:t>
       </w:r>
       <w:r>
         <w:rPr>
@@ -247,15 +271,7 @@
         <w:rPr>
           <w:rFonts w:ascii="Times New Roman" w:hAnsi="Times New Roman" w:cs="Times New Roman"/>
         </w:rPr>
-        <w:t xml:space="preserve"> and that [FIXME: what imputation means in this context]</w:t>
-      </w:r>
-      <w:bookmarkStart w:id="0" w:name="_GoBack"/>
-      <w:bookmarkEnd w:id="0"/>
-      <w:r>
-        <w:rPr>
-          <w:rFonts w:ascii="Times New Roman" w:hAnsi="Times New Roman" w:cs="Times New Roman"/>
-        </w:rPr>
-        <w:t xml:space="preserve">. </w:t>
+        <w:t xml:space="preserve"> and that [FIXME: what imputation means in this context]. </w:t>
       </w:r>
       <w:r>
         <w:rPr>
@@ -850,13 +866,160 @@
           <w:rFonts w:ascii="Times New Roman" w:hAnsi="Times New Roman" w:cs="Times New Roman"/>
         </w:rPr>
         <w:lastRenderedPageBreak/>
-        <w:t xml:space="preserve">We agree with the reviewer that </w:t>
-      </w:r>
-      <w:r>
-        <w:rPr>
-          <w:rFonts w:ascii="Times New Roman" w:hAnsi="Times New Roman" w:cs="Times New Roman"/>
-        </w:rPr>
-        <w:t>linkage disequilibrium should not be ignored</w:t>
+        <w:t xml:space="preserve">We agree with the reviewer that linkage disequilibrium should not be ignored </w:t>
+      </w:r>
+      <w:r>
+        <w:rPr>
+          <w:rFonts w:ascii="Times New Roman" w:hAnsi="Times New Roman" w:cs="Times New Roman"/>
+        </w:rPr>
+        <w:t xml:space="preserve">and we </w:t>
+      </w:r>
+      <w:r>
+        <w:rPr>
+          <w:rFonts w:ascii="Times New Roman" w:hAnsi="Times New Roman" w:cs="Times New Roman"/>
+        </w:rPr>
+        <w:t>revised our methods such that the regional marker frequencies are properly calculated (lines xxx - xxx)</w:t>
+      </w:r>
+      <w:r>
+        <w:rPr>
+          <w:rFonts w:ascii="Times New Roman" w:hAnsi="Times New Roman" w:cs="Times New Roman"/>
+        </w:rPr>
+        <w:t xml:space="preserve">. This change has also been implemented in </w:t>
+      </w:r>
+      <w:r>
+        <w:rPr>
+          <w:rFonts w:ascii="Times New Roman" w:hAnsi="Times New Roman" w:cs="Times New Roman"/>
+        </w:rPr>
+        <w:t xml:space="preserve">our software </w:t>
+      </w:r>
+      <w:r>
+        <w:rPr>
+          <w:rFonts w:ascii="Times New Roman" w:hAnsi="Times New Roman" w:cs="Times New Roman"/>
+        </w:rPr>
+        <w:t xml:space="preserve">SEQLinkage </w:t>
+      </w:r>
+      <w:r>
+        <w:rPr>
+          <w:rFonts w:ascii="Times New Roman" w:hAnsi="Times New Roman" w:cs="Times New Roman"/>
+        </w:rPr>
+        <w:t>version 1.0</w:t>
+      </w:r>
+      <w:r>
+        <w:rPr>
+          <w:rFonts w:ascii="Times New Roman" w:hAnsi="Times New Roman" w:cs="Times New Roman"/>
+        </w:rPr>
+        <w:t>.0.</w:t>
+      </w:r>
+      <w:r>
+        <w:rPr>
+          <w:rFonts w:ascii="Times New Roman" w:hAnsi="Times New Roman" w:cs="Times New Roman"/>
+        </w:rPr>
+        <w:t xml:space="preserve"> Additionally we have demonstrated in Table 1 that when </w:t>
+      </w:r>
+      <w:r>
+        <w:rPr>
+          <w:rFonts w:ascii="Times New Roman" w:hAnsi="Times New Roman" w:cs="Times New Roman"/>
+        </w:rPr>
+        <w:t>there are missing genotypes and using our method to infer marker frequency in linkage analysis, the type I error is well controlled</w:t>
+      </w:r>
+      <w:r>
+        <w:rPr>
+          <w:rFonts w:ascii="Times New Roman" w:hAnsi="Times New Roman" w:cs="Times New Roman"/>
+        </w:rPr>
+        <w:t xml:space="preserve"> even when variants</w:t>
+      </w:r>
+      <w:r>
+        <w:rPr>
+          <w:rFonts w:ascii="Times New Roman" w:hAnsi="Times New Roman" w:cs="Times New Roman"/>
+        </w:rPr>
+        <w:t xml:space="preserve"> within the region</w:t>
+      </w:r>
+      <w:r>
+        <w:rPr>
+          <w:rFonts w:ascii="Times New Roman" w:hAnsi="Times New Roman" w:cs="Times New Roman"/>
+        </w:rPr>
+        <w:t xml:space="preserve"> are in high LD with each other.</w:t>
+      </w:r>
+    </w:p>
+    <w:p>
+      <w:pPr>
+        <w:spacing w:after="120"/>
+        <w:jc w:val="both"/>
+        <w:rPr>
+          <w:rFonts w:ascii="Times New Roman" w:hAnsi="Times New Roman" w:cs="Times New Roman"/>
+          <w:i/>
+        </w:rPr>
+      </w:pPr>
+      <w:r>
+        <w:rPr>
+          <w:rFonts w:ascii="Times New Roman" w:hAnsi="Times New Roman" w:cs="Times New Roman"/>
+          <w:i/>
+        </w:rPr>
+        <w:t>"For collapsed haplotype patterns within a pedigree, the frequencies will be normalized such that they sum to 1": It seems to me that the haplotype frequencies will sum to 1 by design. Is this not the case?</w:t>
+      </w:r>
+    </w:p>
+    <w:p>
+      <w:pPr>
+        <w:spacing w:after="120"/>
+        <w:jc w:val="both"/>
+        <w:rPr>
+          <w:rFonts w:ascii="Times New Roman" w:hAnsi="Times New Roman" w:cs="Times New Roman"/>
+          <w:i/>
+        </w:rPr>
+      </w:pPr>
+      <w:r>
+        <w:rPr>
+          <w:rFonts w:ascii="Times New Roman" w:hAnsi="Times New Roman" w:cs="Times New Roman"/>
+        </w:rPr>
+        <w:t xml:space="preserve">When MAF of variants estimated from the population are used to compute haplotype frequencies, the resulting haplotype frequencies </w:t>
+      </w:r>
+      <w:r>
+        <w:rPr>
+          <w:rFonts w:ascii="Times New Roman" w:hAnsi="Times New Roman" w:cs="Times New Roman"/>
+        </w:rPr>
+        <w:t xml:space="preserve">are also population frequencies </w:t>
+      </w:r>
+      <w:r>
+        <w:rPr>
+          <w:rFonts w:ascii="Times New Roman" w:hAnsi="Times New Roman" w:cs="Times New Roman"/>
+        </w:rPr>
+        <w:t xml:space="preserve">which </w:t>
+      </w:r>
+      <w:r>
+        <w:rPr>
+          <w:rFonts w:ascii="Times New Roman" w:hAnsi="Times New Roman" w:cs="Times New Roman"/>
+        </w:rPr>
+        <w:t>will only sum to 1 if all possibl</w:t>
+      </w:r>
+      <w:r>
+        <w:rPr>
+          <w:rFonts w:ascii="Times New Roman" w:hAnsi="Times New Roman" w:cs="Times New Roman"/>
+        </w:rPr>
+        <w:t>e</w:t>
+      </w:r>
+      <w:r>
+        <w:rPr>
+          <w:rFonts w:ascii="Times New Roman" w:hAnsi="Times New Roman" w:cs="Times New Roman"/>
+        </w:rPr>
+        <w:t xml:space="preserve"> haplotype configurations </w:t>
+      </w:r>
+      <w:r>
+        <w:rPr>
+          <w:rFonts w:ascii="Times New Roman" w:hAnsi="Times New Roman" w:cs="Times New Roman"/>
+        </w:rPr>
+        <w:t xml:space="preserve">are considered. </w:t>
+      </w:r>
+      <w:r>
+        <w:rPr>
+          <w:rFonts w:ascii="Times New Roman" w:hAnsi="Times New Roman" w:cs="Times New Roman"/>
+        </w:rPr>
+        <w:t>This is not the case for data in a family because there are only limited haplotype patterns observed per family each with very small population frequency</w:t>
+      </w:r>
+      <w:r>
+        <w:rPr>
+          <w:rFonts w:ascii="Times New Roman" w:hAnsi="Times New Roman" w:cs="Times New Roman"/>
+        </w:rPr>
+        <w:t>. Normalizing haplotype frequency to sum to 1 is essentially to compute the</w:t>
       </w:r>
       <w:r>
         <w:rPr>
@@ -868,118 +1031,63 @@
         <w:rPr>
           <w:rFonts w:ascii="Times New Roman" w:hAnsi="Times New Roman" w:cs="Times New Roman"/>
         </w:rPr>
-        <w:t xml:space="preserve">and we </w:t>
-      </w:r>
-      <w:r>
-        <w:rPr>
-          <w:rFonts w:ascii="Times New Roman" w:hAnsi="Times New Roman" w:cs="Times New Roman"/>
-        </w:rPr>
-        <w:t xml:space="preserve">revised the equation to properly calculate the regional marker frequency. This change has also been implemented in </w:t>
-      </w:r>
-      <w:r>
-        <w:rPr>
-          <w:rFonts w:ascii="Times New Roman" w:hAnsi="Times New Roman" w:cs="Times New Roman"/>
-        </w:rPr>
-        <w:t xml:space="preserve">our software </w:t>
-      </w:r>
-      <w:r>
-        <w:rPr>
-          <w:rFonts w:ascii="Times New Roman" w:hAnsi="Times New Roman" w:cs="Times New Roman"/>
-        </w:rPr>
-        <w:t xml:space="preserve">SEQLinkage </w:t>
-      </w:r>
-      <w:r>
-        <w:rPr>
-          <w:rFonts w:ascii="Times New Roman" w:hAnsi="Times New Roman" w:cs="Times New Roman"/>
-        </w:rPr>
-        <w:t>version 1.0</w:t>
-      </w:r>
-      <w:r>
-        <w:rPr>
-          <w:rFonts w:ascii="Times New Roman" w:hAnsi="Times New Roman" w:cs="Times New Roman"/>
-        </w:rPr>
-        <w:t>.0.</w:t>
-      </w:r>
-    </w:p>
-    <w:p>
-      <w:pPr>
-        <w:spacing w:after="120"/>
-        <w:jc w:val="both"/>
-        <w:rPr>
-          <w:rFonts w:ascii="Times New Roman" w:hAnsi="Times New Roman" w:cs="Times New Roman"/>
-          <w:i/>
-        </w:rPr>
-      </w:pPr>
-      <w:r>
-        <w:rPr>
-          <w:rFonts w:ascii="Times New Roman" w:hAnsi="Times New Roman" w:cs="Times New Roman"/>
-          <w:i/>
-        </w:rPr>
-        <w:t>"For collapsed haplotype patterns within a pedigree, the frequencies will be normalized such that they sum to 1": It seems to me that the haplotype frequencies will sum to 1 by design. Is this not the case?</w:t>
-      </w:r>
-    </w:p>
-    <w:p>
-      <w:pPr>
-        <w:spacing w:after="120"/>
-        <w:jc w:val="both"/>
-        <w:rPr>
-          <w:rFonts w:ascii="Times New Roman" w:hAnsi="Times New Roman" w:cs="Times New Roman"/>
-          <w:i/>
-        </w:rPr>
-      </w:pPr>
-      <w:r>
-        <w:rPr>
-          <w:rFonts w:ascii="Times New Roman" w:hAnsi="Times New Roman" w:cs="Times New Roman"/>
-        </w:rPr>
-        <w:t xml:space="preserve">When MAF of variants estimated from the population are used to compute haplotype frequencies, the resulting haplotype frequencies </w:t>
-      </w:r>
-      <w:r>
-        <w:rPr>
-          <w:rFonts w:ascii="Times New Roman" w:hAnsi="Times New Roman" w:cs="Times New Roman"/>
-        </w:rPr>
-        <w:t xml:space="preserve">are also population frequencies </w:t>
-      </w:r>
-      <w:r>
-        <w:rPr>
-          <w:rFonts w:ascii="Times New Roman" w:hAnsi="Times New Roman" w:cs="Times New Roman"/>
-        </w:rPr>
-        <w:t xml:space="preserve">which </w:t>
-      </w:r>
-      <w:r>
-        <w:rPr>
-          <w:rFonts w:ascii="Times New Roman" w:hAnsi="Times New Roman" w:cs="Times New Roman"/>
-        </w:rPr>
-        <w:t>will only sum to 1 if all possibl</w:t>
-      </w:r>
-      <w:r>
-        <w:rPr>
-          <w:rFonts w:ascii="Times New Roman" w:hAnsi="Times New Roman" w:cs="Times New Roman"/>
-        </w:rPr>
-        <w:t>e</w:t>
-      </w:r>
-      <w:r>
-        <w:rPr>
-          <w:rFonts w:ascii="Times New Roman" w:hAnsi="Times New Roman" w:cs="Times New Roman"/>
-        </w:rPr>
-        <w:t xml:space="preserve"> haplotype configurations </w:t>
-      </w:r>
-      <w:r>
-        <w:rPr>
-          <w:rFonts w:ascii="Times New Roman" w:hAnsi="Times New Roman" w:cs="Times New Roman"/>
-        </w:rPr>
-        <w:t xml:space="preserve">are considered. </w:t>
-      </w:r>
-      <w:r>
-        <w:rPr>
-          <w:rFonts w:ascii="Times New Roman" w:hAnsi="Times New Roman" w:cs="Times New Roman"/>
-        </w:rPr>
-        <w:t>This is not the case for data in a family because there are only limited haplotype patterns observed per family each with very small population frequency</w:t>
-      </w:r>
-      <w:r>
-        <w:rPr>
-          <w:rFonts w:ascii="Times New Roman" w:hAnsi="Times New Roman" w:cs="Times New Roman"/>
-        </w:rPr>
-        <w:t>. Normalizing haplotype frequency to sum to 1 is essentially to compute the</w:t>
+        <w:t>haplotype frequencies conditional on observations in given family. We have edited the text to clarify the point (lines xxx - xxx).</w:t>
+      </w:r>
+    </w:p>
+    <w:p>
+      <w:pPr>
+        <w:spacing w:after="120"/>
+        <w:jc w:val="both"/>
+        <w:rPr>
+          <w:rFonts w:ascii="Times New Roman" w:hAnsi="Times New Roman" w:cs="Times New Roman"/>
+          <w:i/>
+        </w:rPr>
+      </w:pPr>
+    </w:p>
+    <w:p>
+      <w:pPr>
+        <w:spacing w:after="120"/>
+        <w:jc w:val="both"/>
+        <w:rPr>
+          <w:rFonts w:ascii="Times New Roman" w:hAnsi="Times New Roman" w:cs="Times New Roman"/>
+          <w:i/>
+        </w:rPr>
+      </w:pPr>
+      <w:r>
+        <w:rPr>
+          <w:rFonts w:ascii="Times New Roman" w:hAnsi="Times New Roman" w:cs="Times New Roman"/>
+          <w:i/>
+        </w:rPr>
+        <w:t>"For variants having high MAFs it is not advisable to include them in regional marker generation, as their genotypes may predominate the marker pattern. We therefore exclude variants above a specified MAF cutoff and these markers are analyzed individually.": All markers jointly reflect the transmission of chromosomes from parents to offspring. Do you advocate analyzing the same region twice, with inheritance inferred in a non-redundant manner from two different types of variants?</w:t>
+      </w:r>
+    </w:p>
+    <w:p>
+      <w:pPr>
+        <w:spacing w:after="120"/>
+        <w:jc w:val="both"/>
+        <w:rPr>
+          <w:rFonts w:ascii="Times New Roman" w:hAnsi="Times New Roman" w:cs="Times New Roman"/>
+          <w:i/>
+        </w:rPr>
+      </w:pPr>
+      <w:r>
+        <w:rPr>
+          <w:rFonts w:ascii="Times New Roman" w:hAnsi="Times New Roman" w:cs="Times New Roman"/>
+        </w:rPr>
+        <w:t>W</w:t>
+      </w:r>
+      <w:r>
+        <w:rPr>
+          <w:rFonts w:ascii="Times New Roman" w:hAnsi="Times New Roman" w:cs="Times New Roman"/>
+        </w:rPr>
+        <w:t xml:space="preserve">e assume here that </w:t>
+      </w:r>
+      <w:commentRangeStart w:id="0"/>
+      <w:r>
+        <w:rPr>
+          <w:rFonts w:ascii="Times New Roman" w:hAnsi="Times New Roman" w:cs="Times New Roman"/>
+        </w:rPr>
+        <w:t>common variants</w:t>
       </w:r>
       <w:r>
         <w:rPr>
@@ -987,67 +1095,78 @@
         </w:rPr>
         <w:t xml:space="preserve"> </w:t>
       </w:r>
-      <w:r>
-        <w:rPr>
-          <w:rFonts w:ascii="Times New Roman" w:hAnsi="Times New Roman" w:cs="Times New Roman"/>
-        </w:rPr>
-        <w:t>haplotype frequencies conditional on observations in given family. We have edited the text to clarify the point (lines xxx - xxx).</w:t>
-      </w:r>
-    </w:p>
-    <w:p>
-      <w:pPr>
-        <w:spacing w:after="120"/>
-        <w:jc w:val="both"/>
-        <w:rPr>
-          <w:rFonts w:ascii="Times New Roman" w:hAnsi="Times New Roman" w:cs="Times New Roman"/>
-          <w:i/>
-        </w:rPr>
-      </w:pPr>
-    </w:p>
-    <w:p>
-      <w:pPr>
-        <w:spacing w:after="120"/>
-        <w:jc w:val="both"/>
-        <w:rPr>
-          <w:rFonts w:ascii="Times New Roman" w:hAnsi="Times New Roman" w:cs="Times New Roman"/>
-          <w:i/>
-        </w:rPr>
-      </w:pPr>
-      <w:r>
-        <w:rPr>
-          <w:rFonts w:ascii="Times New Roman" w:hAnsi="Times New Roman" w:cs="Times New Roman"/>
-          <w:i/>
-        </w:rPr>
-        <w:t>"For variants having high MAFs it is not advisable to include them in regional marker generation, as their genotypes may predominate the marker pattern. We therefore exclude variants above a specified MAF cutoff and these markers are analyzed individually.": All markers jointly reflect the transmission of chromosomes from parents to offspring. Do you advocate analyzing the same region twice, with inheritance inferred in a non-redundant manner from two different types of variants?</w:t>
-      </w:r>
-    </w:p>
-    <w:p>
-      <w:pPr>
-        <w:spacing w:after="120"/>
-        <w:jc w:val="both"/>
-        <w:rPr>
-          <w:rFonts w:ascii="Times New Roman" w:hAnsi="Times New Roman" w:cs="Times New Roman"/>
-          <w:i/>
-        </w:rPr>
-      </w:pPr>
-      <w:r>
-        <w:rPr>
-          <w:rFonts w:ascii="Times New Roman" w:hAnsi="Times New Roman" w:cs="Times New Roman"/>
-        </w:rPr>
-        <w:t>W</w:t>
-      </w:r>
-      <w:r>
-        <w:rPr>
-          <w:rFonts w:ascii="Times New Roman" w:hAnsi="Times New Roman" w:cs="Times New Roman"/>
-        </w:rPr>
-        <w:t xml:space="preserve">e assume here that </w:t>
-      </w:r>
-      <w:commentRangeStart w:id="1"/>
-      <w:r>
-        <w:rPr>
-          <w:rFonts w:ascii="Times New Roman" w:hAnsi="Times New Roman" w:cs="Times New Roman"/>
-        </w:rPr>
-        <w:t>common variants</w:t>
+      <w:commentRangeEnd w:id="0"/>
+      <w:r>
+        <w:rPr>
+          <w:rStyle w:val="CommentReference"/>
+        </w:rPr>
+        <w:commentReference w:id="0"/>
+      </w:r>
+      <w:r>
+        <w:rPr>
+          <w:rFonts w:ascii="Times New Roman" w:hAnsi="Times New Roman" w:cs="Times New Roman"/>
+        </w:rPr>
+        <w:t>do not cause Mendelian disease</w:t>
+      </w:r>
+      <w:r>
+        <w:rPr>
+          <w:rFonts w:ascii="Times New Roman" w:hAnsi="Times New Roman" w:cs="Times New Roman"/>
+        </w:rPr>
+        <w:t>s</w:t>
+      </w:r>
+      <w:r>
+        <w:rPr>
+          <w:rFonts w:ascii="Times New Roman" w:hAnsi="Times New Roman" w:cs="Times New Roman"/>
+        </w:rPr>
+        <w:t xml:space="preserve">, which is reasonable assumption under most </w:t>
+      </w:r>
+      <w:r>
+        <w:rPr>
+          <w:rFonts w:ascii="Times New Roman" w:hAnsi="Times New Roman" w:cs="Times New Roman"/>
+        </w:rPr>
+        <w:t>circumstances</w:t>
+      </w:r>
+      <w:r>
+        <w:rPr>
+          <w:rFonts w:ascii="Times New Roman" w:hAnsi="Times New Roman" w:cs="Times New Roman"/>
+        </w:rPr>
+        <w:t xml:space="preserve">. </w:t>
+      </w:r>
+      <w:r>
+        <w:rPr>
+          <w:rFonts w:ascii="Times New Roman" w:hAnsi="Times New Roman" w:cs="Times New Roman"/>
+        </w:rPr>
+        <w:t xml:space="preserve">When a “binning” theme is </w:t>
+      </w:r>
+      <w:r>
+        <w:rPr>
+          <w:rFonts w:ascii="Times New Roman" w:hAnsi="Times New Roman" w:cs="Times New Roman"/>
+        </w:rPr>
+        <w:t>applied</w:t>
+      </w:r>
+      <w:r>
+        <w:rPr>
+          <w:rFonts w:ascii="Times New Roman" w:hAnsi="Times New Roman" w:cs="Times New Roman"/>
+        </w:rPr>
+        <w:t xml:space="preserve"> (see Figure 1) </w:t>
+      </w:r>
+      <w:r>
+        <w:rPr>
+          <w:rFonts w:ascii="Times New Roman" w:hAnsi="Times New Roman" w:cs="Times New Roman"/>
+        </w:rPr>
+        <w:t xml:space="preserve">the presence of </w:t>
+      </w:r>
+      <w:r>
+        <w:rPr>
+          <w:rFonts w:ascii="Times New Roman" w:hAnsi="Times New Roman" w:cs="Times New Roman"/>
+        </w:rPr>
+        <w:t xml:space="preserve">common variants </w:t>
+      </w:r>
+      <w:r>
+        <w:rPr>
+          <w:rFonts w:ascii="Times New Roman" w:hAnsi="Times New Roman" w:cs="Times New Roman"/>
+        </w:rPr>
+        <w:t>may</w:t>
       </w:r>
       <w:r>
         <w:rPr>
@@ -1055,18 +1174,35 @@
         </w:rPr>
         <w:t xml:space="preserve"> </w:t>
       </w:r>
-      <w:commentRangeEnd w:id="1"/>
-      <w:r>
-        <w:rPr>
-          <w:rStyle w:val="CommentReference"/>
-        </w:rPr>
-        <w:commentReference w:id="1"/>
-      </w:r>
-      <w:r>
-        <w:rPr>
-          <w:rFonts w:ascii="Times New Roman" w:hAnsi="Times New Roman" w:cs="Times New Roman"/>
-        </w:rPr>
-        <w:t>do not cause Mendelian disease</w:t>
+      <w:r>
+        <w:rPr>
+          <w:rFonts w:ascii="Times New Roman" w:hAnsi="Times New Roman" w:cs="Times New Roman"/>
+        </w:rPr>
+        <w:t xml:space="preserve">mask </w:t>
+      </w:r>
+      <w:r>
+        <w:rPr>
+          <w:rFonts w:ascii="Times New Roman" w:hAnsi="Times New Roman" w:cs="Times New Roman"/>
+        </w:rPr>
+        <w:t>the contribution of rare variants</w:t>
+      </w:r>
+      <w:r>
+        <w:rPr>
+          <w:rFonts w:ascii="Times New Roman" w:hAnsi="Times New Roman" w:cs="Times New Roman"/>
+        </w:rPr>
+        <w:t xml:space="preserve"> and </w:t>
+      </w:r>
+      <w:r>
+        <w:rPr>
+          <w:rFonts w:ascii="Times New Roman" w:hAnsi="Times New Roman" w:cs="Times New Roman"/>
+        </w:rPr>
+        <w:t>attenuate</w:t>
+      </w:r>
+      <w:r>
+        <w:rPr>
+          <w:rFonts w:ascii="Times New Roman" w:hAnsi="Times New Roman" w:cs="Times New Roman"/>
+        </w:rPr>
+        <w:t xml:space="preserve"> linkage signal</w:t>
       </w:r>
       <w:r>
         <w:rPr>
@@ -1078,13 +1214,25 @@
         <w:rPr>
           <w:rFonts w:ascii="Times New Roman" w:hAnsi="Times New Roman" w:cs="Times New Roman"/>
         </w:rPr>
-        <w:t xml:space="preserve">, which is reasonable assumption under most </w:t>
-      </w:r>
-      <w:r>
-        <w:rPr>
-          <w:rFonts w:ascii="Times New Roman" w:hAnsi="Times New Roman" w:cs="Times New Roman"/>
-        </w:rPr>
-        <w:t>circumstances</w:t>
+        <w:t xml:space="preserve"> (i.e.</w:t>
+      </w:r>
+      <w:r>
+        <w:rPr>
+          <w:rFonts w:ascii="Times New Roman" w:hAnsi="Times New Roman" w:cs="Times New Roman"/>
+        </w:rPr>
+        <w:t xml:space="preserve"> producing</w:t>
+      </w:r>
+      <w:r>
+        <w:rPr>
+          <w:rFonts w:ascii="Times New Roman" w:hAnsi="Times New Roman" w:cs="Times New Roman"/>
+        </w:rPr>
+        <w:t xml:space="preserve"> negative LOD scores</w:t>
+      </w:r>
+      <w:r>
+        <w:rPr>
+          <w:rFonts w:ascii="Times New Roman" w:hAnsi="Times New Roman" w:cs="Times New Roman"/>
+        </w:rPr>
+        <w:t>)</w:t>
       </w:r>
       <w:r>
         <w:rPr>
@@ -1096,25 +1244,145 @@
         <w:rPr>
           <w:rFonts w:ascii="Times New Roman" w:hAnsi="Times New Roman" w:cs="Times New Roman"/>
         </w:rPr>
-        <w:t xml:space="preserve">When a “binning” theme is </w:t>
-      </w:r>
-      <w:r>
-        <w:rPr>
-          <w:rFonts w:ascii="Times New Roman" w:hAnsi="Times New Roman" w:cs="Times New Roman"/>
-        </w:rPr>
-        <w:t>applied</w:t>
-      </w:r>
-      <w:r>
-        <w:rPr>
-          <w:rFonts w:ascii="Times New Roman" w:hAnsi="Times New Roman" w:cs="Times New Roman"/>
-        </w:rPr>
-        <w:t xml:space="preserve"> (see Figure 1) </w:t>
-      </w:r>
-      <w:r>
-        <w:rPr>
-          <w:rFonts w:ascii="Times New Roman" w:hAnsi="Times New Roman" w:cs="Times New Roman"/>
-        </w:rPr>
-        <w:t xml:space="preserve">the presence of </w:t>
+        <w:t xml:space="preserve">If a gene </w:t>
+      </w:r>
+      <w:r>
+        <w:rPr>
+          <w:rFonts w:ascii="Times New Roman" w:hAnsi="Times New Roman" w:cs="Times New Roman"/>
+        </w:rPr>
+        <w:t>harbors</w:t>
+      </w:r>
+      <w:r>
+        <w:rPr>
+          <w:rFonts w:ascii="Times New Roman" w:hAnsi="Times New Roman" w:cs="Times New Roman"/>
+        </w:rPr>
+        <w:t xml:space="preserve"> a </w:t>
+      </w:r>
+      <w:r>
+        <w:rPr>
+          <w:rFonts w:ascii="Times New Roman" w:hAnsi="Times New Roman" w:cs="Times New Roman"/>
+        </w:rPr>
+        <w:t xml:space="preserve">rare </w:t>
+      </w:r>
+      <w:r>
+        <w:rPr>
+          <w:rFonts w:ascii="Times New Roman" w:hAnsi="Times New Roman" w:cs="Times New Roman"/>
+        </w:rPr>
+        <w:t xml:space="preserve">disease causing </w:t>
+      </w:r>
+      <w:r>
+        <w:rPr>
+          <w:rFonts w:ascii="Times New Roman" w:hAnsi="Times New Roman" w:cs="Times New Roman"/>
+        </w:rPr>
+        <w:t>variant</w:t>
+      </w:r>
+      <w:r>
+        <w:rPr>
+          <w:rFonts w:ascii="Times New Roman" w:hAnsi="Times New Roman" w:cs="Times New Roman"/>
+        </w:rPr>
+        <w:t>,</w:t>
+      </w:r>
+      <w:r>
+        <w:rPr>
+          <w:rFonts w:ascii="Times New Roman" w:hAnsi="Times New Roman" w:cs="Times New Roman"/>
+        </w:rPr>
+        <w:t xml:space="preserve"> </w:t>
+      </w:r>
+      <w:r>
+        <w:rPr>
+          <w:rFonts w:ascii="Times New Roman" w:hAnsi="Times New Roman" w:cs="Times New Roman"/>
+        </w:rPr>
+        <w:t>i</w:t>
+      </w:r>
+      <w:r>
+        <w:rPr>
+          <w:rFonts w:ascii="Times New Roman" w:hAnsi="Times New Roman" w:cs="Times New Roman"/>
+        </w:rPr>
+        <w:t xml:space="preserve">t is certain that </w:t>
+      </w:r>
+      <w:r>
+        <w:rPr>
+          <w:rFonts w:ascii="Times New Roman" w:hAnsi="Times New Roman" w:cs="Times New Roman"/>
+        </w:rPr>
+        <w:t>linkage</w:t>
+      </w:r>
+      <w:r>
+        <w:rPr>
+          <w:rFonts w:ascii="Times New Roman" w:hAnsi="Times New Roman" w:cs="Times New Roman"/>
+        </w:rPr>
+        <w:t xml:space="preserve"> signal from rare variants </w:t>
+      </w:r>
+      <w:r>
+        <w:rPr>
+          <w:rFonts w:ascii="Times New Roman" w:hAnsi="Times New Roman" w:cs="Times New Roman"/>
+        </w:rPr>
+        <w:t xml:space="preserve">analysis </w:t>
+      </w:r>
+      <w:r>
+        <w:rPr>
+          <w:rFonts w:ascii="Times New Roman" w:hAnsi="Times New Roman" w:cs="Times New Roman"/>
+        </w:rPr>
+        <w:t xml:space="preserve">via CHP method will be stronger than </w:t>
+      </w:r>
+      <w:r>
+        <w:rPr>
+          <w:rFonts w:ascii="Times New Roman" w:hAnsi="Times New Roman" w:cs="Times New Roman"/>
+        </w:rPr>
+        <w:t>from</w:t>
+      </w:r>
+      <w:r>
+        <w:rPr>
+          <w:rFonts w:ascii="Times New Roman" w:hAnsi="Times New Roman" w:cs="Times New Roman"/>
+        </w:rPr>
+        <w:t xml:space="preserve"> common variant</w:t>
+      </w:r>
+      <w:r>
+        <w:rPr>
+          <w:rFonts w:ascii="Times New Roman" w:hAnsi="Times New Roman" w:cs="Times New Roman"/>
+        </w:rPr>
+        <w:t xml:space="preserve">s in </w:t>
+      </w:r>
+      <w:r>
+        <w:rPr>
+          <w:rFonts w:ascii="Times New Roman" w:hAnsi="Times New Roman" w:cs="Times New Roman"/>
+        </w:rPr>
+        <w:t xml:space="preserve">the </w:t>
+      </w:r>
+      <w:r>
+        <w:rPr>
+          <w:rFonts w:ascii="Times New Roman" w:hAnsi="Times New Roman" w:cs="Times New Roman"/>
+        </w:rPr>
+        <w:t>same</w:t>
+      </w:r>
+      <w:r>
+        <w:rPr>
+          <w:rFonts w:ascii="Times New Roman" w:hAnsi="Times New Roman" w:cs="Times New Roman"/>
+        </w:rPr>
+        <w:t xml:space="preserve"> gene when analyzed separately</w:t>
+      </w:r>
+      <w:r>
+        <w:rPr>
+          <w:rFonts w:ascii="Times New Roman" w:hAnsi="Times New Roman" w:cs="Times New Roman"/>
+        </w:rPr>
+        <w:t xml:space="preserve"> so there is no need to consider results from common variants</w:t>
+      </w:r>
+      <w:r>
+        <w:rPr>
+          <w:rFonts w:ascii="Times New Roman" w:hAnsi="Times New Roman" w:cs="Times New Roman"/>
+        </w:rPr>
+        <w:t xml:space="preserve">. </w:t>
+      </w:r>
+      <w:r>
+        <w:rPr>
+          <w:rFonts w:ascii="Times New Roman" w:hAnsi="Times New Roman" w:cs="Times New Roman"/>
+        </w:rPr>
+        <w:t xml:space="preserve">Our suggestion of </w:t>
+      </w:r>
+      <w:r>
+        <w:rPr>
+          <w:rFonts w:ascii="Times New Roman" w:hAnsi="Times New Roman" w:cs="Times New Roman"/>
+        </w:rPr>
+        <w:t xml:space="preserve">analyzing </w:t>
       </w:r>
       <w:r>
         <w:rPr>
@@ -1126,7 +1394,7 @@
         <w:rPr>
           <w:rFonts w:ascii="Times New Roman" w:hAnsi="Times New Roman" w:cs="Times New Roman"/>
         </w:rPr>
-        <w:t>may</w:t>
+        <w:t>separately was</w:t>
       </w:r>
       <w:r>
         <w:rPr>
@@ -1138,55 +1406,113 @@
         <w:rPr>
           <w:rFonts w:ascii="Times New Roman" w:hAnsi="Times New Roman" w:cs="Times New Roman"/>
         </w:rPr>
-        <w:t>mask out</w:t>
-      </w:r>
-      <w:r>
-        <w:rPr>
-          <w:rFonts w:ascii="Times New Roman" w:hAnsi="Times New Roman" w:cs="Times New Roman"/>
-        </w:rPr>
-        <w:t xml:space="preserve"> the contribution of rare variants</w:t>
-      </w:r>
-      <w:r>
-        <w:rPr>
-          <w:rFonts w:ascii="Times New Roman" w:hAnsi="Times New Roman" w:cs="Times New Roman"/>
-        </w:rPr>
-        <w:t xml:space="preserve"> and </w:t>
-      </w:r>
-      <w:r>
-        <w:rPr>
-          <w:rFonts w:ascii="Times New Roman" w:hAnsi="Times New Roman" w:cs="Times New Roman"/>
-        </w:rPr>
-        <w:t>attenuate</w:t>
-      </w:r>
-      <w:r>
-        <w:rPr>
-          <w:rFonts w:ascii="Times New Roman" w:hAnsi="Times New Roman" w:cs="Times New Roman"/>
-        </w:rPr>
-        <w:t xml:space="preserve"> linkage signal</w:t>
-      </w:r>
-      <w:r>
-        <w:rPr>
-          <w:rFonts w:ascii="Times New Roman" w:hAnsi="Times New Roman" w:cs="Times New Roman"/>
-        </w:rPr>
-        <w:t>s</w:t>
-      </w:r>
-      <w:r>
-        <w:rPr>
-          <w:rFonts w:ascii="Times New Roman" w:hAnsi="Times New Roman" w:cs="Times New Roman"/>
-        </w:rPr>
-        <w:t xml:space="preserve"> (i.e.</w:t>
-      </w:r>
-      <w:r>
-        <w:rPr>
-          <w:rFonts w:ascii="Times New Roman" w:hAnsi="Times New Roman" w:cs="Times New Roman"/>
-        </w:rPr>
-        <w:t xml:space="preserve"> producing</w:t>
-      </w:r>
-      <w:r>
-        <w:rPr>
-          <w:rFonts w:ascii="Times New Roman" w:hAnsi="Times New Roman" w:cs="Times New Roman"/>
-        </w:rPr>
-        <w:t xml:space="preserve"> negative LOD scores</w:t>
+        <w:t>to consider scenarios</w:t>
+      </w:r>
+      <w:r>
+        <w:rPr>
+          <w:rFonts w:ascii="Times New Roman" w:hAnsi="Times New Roman" w:cs="Times New Roman"/>
+        </w:rPr>
+        <w:t xml:space="preserve"> when there is n</w:t>
+      </w:r>
+      <w:r>
+        <w:rPr>
+          <w:rFonts w:ascii="Times New Roman" w:hAnsi="Times New Roman" w:cs="Times New Roman"/>
+        </w:rPr>
+        <w:t xml:space="preserve">o rare variants available </w:t>
+      </w:r>
+      <w:r>
+        <w:rPr>
+          <w:rFonts w:ascii="Times New Roman" w:hAnsi="Times New Roman" w:cs="Times New Roman"/>
+        </w:rPr>
+        <w:t>in a gene</w:t>
+      </w:r>
+      <w:r>
+        <w:rPr>
+          <w:rFonts w:ascii="Times New Roman" w:hAnsi="Times New Roman" w:cs="Times New Roman"/>
+        </w:rPr>
+        <w:t>, in which case</w:t>
+      </w:r>
+      <w:r>
+        <w:rPr>
+          <w:rFonts w:ascii="Times New Roman" w:hAnsi="Times New Roman" w:cs="Times New Roman"/>
+        </w:rPr>
+        <w:t xml:space="preserve"> the common </w:t>
+      </w:r>
+      <w:r>
+        <w:rPr>
+          <w:rFonts w:ascii="Times New Roman" w:hAnsi="Times New Roman" w:cs="Times New Roman"/>
+        </w:rPr>
+        <w:t xml:space="preserve">variants may tag the disease causing rare variants. </w:t>
+      </w:r>
+      <w:r>
+        <w:rPr>
+          <w:rFonts w:ascii="Times New Roman" w:hAnsi="Times New Roman" w:cs="Times New Roman"/>
+        </w:rPr>
+        <w:t xml:space="preserve">We have moved the paragraph in question to “Discussion” with additional comments on </w:t>
+      </w:r>
+      <w:r>
+        <w:rPr>
+          <w:rFonts w:ascii="Times New Roman" w:hAnsi="Times New Roman" w:cs="Times New Roman"/>
+        </w:rPr>
+        <w:t>how “common” variants should be treated (lines xxx - xxx).</w:t>
+      </w:r>
+      <w:bookmarkStart w:id="1" w:name="_GoBack"/>
+      <w:bookmarkEnd w:id="1"/>
+    </w:p>
+    <w:p>
+      <w:pPr>
+        <w:spacing w:after="120"/>
+        <w:jc w:val="both"/>
+        <w:rPr>
+          <w:rFonts w:ascii="Times New Roman" w:hAnsi="Times New Roman" w:cs="Times New Roman"/>
+          <w:i/>
+        </w:rPr>
+      </w:pPr>
+    </w:p>
+    <w:p>
+      <w:pPr>
+        <w:spacing w:after="120"/>
+        <w:jc w:val="both"/>
+        <w:rPr>
+          <w:rFonts w:ascii="Times New Roman" w:hAnsi="Times New Roman" w:cs="Times New Roman"/>
+          <w:b/>
+        </w:rPr>
+      </w:pPr>
+      <w:r>
+        <w:rPr>
+          <w:rFonts w:ascii="Times New Roman" w:hAnsi="Times New Roman" w:cs="Times New Roman"/>
+          <w:i/>
+        </w:rPr>
+        <w:t>"Although it has been shown that analyzing single nucleotide variants (SNVs) from WES data provides acceptable linkage results, due to the low heterozygosity of SNVs this approach can be less powerful than analysis of SNPs from genotyping arrays.": This statement should be qualified. It is true that rare variants are not very informative regarding transmission simply because most individuals are homozygous for the common allele. However, if a rare variant is, in fact, the functional site, then only the heterozygotes provide linkage information, and analyzing the variant by itself should then be much more powerful than analyzing common nearby variants.</w:t>
+      </w:r>
+      <w:r>
+        <w:rPr>
+          <w:rFonts w:ascii="Times New Roman" w:hAnsi="Times New Roman" w:cs="Times New Roman"/>
+          <w:b/>
+        </w:rPr>
+        <w:t xml:space="preserve"> </w:t>
+      </w:r>
+    </w:p>
+    <w:p>
+      <w:pPr>
+        <w:spacing w:after="120"/>
+        <w:jc w:val="both"/>
+        <w:rPr>
+          <w:rFonts w:ascii="Times New Roman" w:hAnsi="Times New Roman" w:cs="Times New Roman"/>
+          <w:b/>
+        </w:rPr>
+      </w:pPr>
+      <w:r>
+        <w:rPr>
+          <w:rFonts w:ascii="Times New Roman" w:hAnsi="Times New Roman" w:cs="Times New Roman"/>
+        </w:rPr>
+        <w:t>We agree with the reviewer that analyzing a causal rare variant by itself is more powerful than analyzing a nearby common variant. However when there is allelic heterogeneity (under compound recessive model, or the causal variants are different among families</w:t>
+      </w:r>
+      <w:r>
+        <w:rPr>
+          <w:rFonts w:ascii="Times New Roman" w:hAnsi="Times New Roman" w:cs="Times New Roman"/>
+        </w:rPr>
+        <w:t xml:space="preserve"> but are within the same gene</w:t>
       </w:r>
       <w:r>
         <w:rPr>
@@ -1198,289 +1524,6 @@
         <w:rPr>
           <w:rFonts w:ascii="Times New Roman" w:hAnsi="Times New Roman" w:cs="Times New Roman"/>
         </w:rPr>
-        <w:t xml:space="preserve">. </w:t>
-      </w:r>
-      <w:r>
-        <w:rPr>
-          <w:rFonts w:ascii="Times New Roman" w:hAnsi="Times New Roman" w:cs="Times New Roman"/>
-        </w:rPr>
-        <w:t xml:space="preserve">If a gene </w:t>
-      </w:r>
-      <w:r>
-        <w:rPr>
-          <w:rFonts w:ascii="Times New Roman" w:hAnsi="Times New Roman" w:cs="Times New Roman"/>
-        </w:rPr>
-        <w:t>harbors</w:t>
-      </w:r>
-      <w:r>
-        <w:rPr>
-          <w:rFonts w:ascii="Times New Roman" w:hAnsi="Times New Roman" w:cs="Times New Roman"/>
-        </w:rPr>
-        <w:t xml:space="preserve"> a </w:t>
-      </w:r>
-      <w:r>
-        <w:rPr>
-          <w:rFonts w:ascii="Times New Roman" w:hAnsi="Times New Roman" w:cs="Times New Roman"/>
-        </w:rPr>
-        <w:t xml:space="preserve">rare </w:t>
-      </w:r>
-      <w:r>
-        <w:rPr>
-          <w:rFonts w:ascii="Times New Roman" w:hAnsi="Times New Roman" w:cs="Times New Roman"/>
-        </w:rPr>
-        <w:t xml:space="preserve">disease causing </w:t>
-      </w:r>
-      <w:r>
-        <w:rPr>
-          <w:rFonts w:ascii="Times New Roman" w:hAnsi="Times New Roman" w:cs="Times New Roman"/>
-        </w:rPr>
-        <w:t>variant</w:t>
-      </w:r>
-      <w:r>
-        <w:rPr>
-          <w:rFonts w:ascii="Times New Roman" w:hAnsi="Times New Roman" w:cs="Times New Roman"/>
-        </w:rPr>
-        <w:t>,</w:t>
-      </w:r>
-      <w:r>
-        <w:rPr>
-          <w:rFonts w:ascii="Times New Roman" w:hAnsi="Times New Roman" w:cs="Times New Roman"/>
-        </w:rPr>
-        <w:t xml:space="preserve"> </w:t>
-      </w:r>
-      <w:r>
-        <w:rPr>
-          <w:rFonts w:ascii="Times New Roman" w:hAnsi="Times New Roman" w:cs="Times New Roman"/>
-        </w:rPr>
-        <w:t>i</w:t>
-      </w:r>
-      <w:r>
-        <w:rPr>
-          <w:rFonts w:ascii="Times New Roman" w:hAnsi="Times New Roman" w:cs="Times New Roman"/>
-        </w:rPr>
-        <w:t xml:space="preserve">t is certain that </w:t>
-      </w:r>
-      <w:r>
-        <w:rPr>
-          <w:rFonts w:ascii="Times New Roman" w:hAnsi="Times New Roman" w:cs="Times New Roman"/>
-        </w:rPr>
-        <w:t>linkage</w:t>
-      </w:r>
-      <w:r>
-        <w:rPr>
-          <w:rFonts w:ascii="Times New Roman" w:hAnsi="Times New Roman" w:cs="Times New Roman"/>
-        </w:rPr>
-        <w:t xml:space="preserve"> signal from rare variants </w:t>
-      </w:r>
-      <w:r>
-        <w:rPr>
-          <w:rFonts w:ascii="Times New Roman" w:hAnsi="Times New Roman" w:cs="Times New Roman"/>
-        </w:rPr>
-        <w:t xml:space="preserve">analysis </w:t>
-      </w:r>
-      <w:r>
-        <w:rPr>
-          <w:rFonts w:ascii="Times New Roman" w:hAnsi="Times New Roman" w:cs="Times New Roman"/>
-        </w:rPr>
-        <w:t xml:space="preserve">via CHP method will be stronger than </w:t>
-      </w:r>
-      <w:r>
-        <w:rPr>
-          <w:rFonts w:ascii="Times New Roman" w:hAnsi="Times New Roman" w:cs="Times New Roman"/>
-        </w:rPr>
-        <w:t>from</w:t>
-      </w:r>
-      <w:r>
-        <w:rPr>
-          <w:rFonts w:ascii="Times New Roman" w:hAnsi="Times New Roman" w:cs="Times New Roman"/>
-        </w:rPr>
-        <w:t xml:space="preserve"> common variant</w:t>
-      </w:r>
-      <w:r>
-        <w:rPr>
-          <w:rFonts w:ascii="Times New Roman" w:hAnsi="Times New Roman" w:cs="Times New Roman"/>
-        </w:rPr>
-        <w:t xml:space="preserve">s in </w:t>
-      </w:r>
-      <w:r>
-        <w:rPr>
-          <w:rFonts w:ascii="Times New Roman" w:hAnsi="Times New Roman" w:cs="Times New Roman"/>
-        </w:rPr>
-        <w:t xml:space="preserve">the </w:t>
-      </w:r>
-      <w:r>
-        <w:rPr>
-          <w:rFonts w:ascii="Times New Roman" w:hAnsi="Times New Roman" w:cs="Times New Roman"/>
-        </w:rPr>
-        <w:t>same</w:t>
-      </w:r>
-      <w:r>
-        <w:rPr>
-          <w:rFonts w:ascii="Times New Roman" w:hAnsi="Times New Roman" w:cs="Times New Roman"/>
-        </w:rPr>
-        <w:t xml:space="preserve"> gene when analyzed separately</w:t>
-      </w:r>
-      <w:r>
-        <w:rPr>
-          <w:rFonts w:ascii="Times New Roman" w:hAnsi="Times New Roman" w:cs="Times New Roman"/>
-        </w:rPr>
-        <w:t xml:space="preserve"> so there is no need to consider results from common variants</w:t>
-      </w:r>
-      <w:r>
-        <w:rPr>
-          <w:rFonts w:ascii="Times New Roman" w:hAnsi="Times New Roman" w:cs="Times New Roman"/>
-        </w:rPr>
-        <w:t xml:space="preserve">. </w:t>
-      </w:r>
-      <w:r>
-        <w:rPr>
-          <w:rFonts w:ascii="Times New Roman" w:hAnsi="Times New Roman" w:cs="Times New Roman"/>
-        </w:rPr>
-        <w:t xml:space="preserve">Our suggestion of </w:t>
-      </w:r>
-      <w:r>
-        <w:rPr>
-          <w:rFonts w:ascii="Times New Roman" w:hAnsi="Times New Roman" w:cs="Times New Roman"/>
-        </w:rPr>
-        <w:t xml:space="preserve">analyzing </w:t>
-      </w:r>
-      <w:r>
-        <w:rPr>
-          <w:rFonts w:ascii="Times New Roman" w:hAnsi="Times New Roman" w:cs="Times New Roman"/>
-        </w:rPr>
-        <w:t xml:space="preserve">common variants </w:t>
-      </w:r>
-      <w:r>
-        <w:rPr>
-          <w:rFonts w:ascii="Times New Roman" w:hAnsi="Times New Roman" w:cs="Times New Roman"/>
-        </w:rPr>
-        <w:t>separately was</w:t>
-      </w:r>
-      <w:r>
-        <w:rPr>
-          <w:rFonts w:ascii="Times New Roman" w:hAnsi="Times New Roman" w:cs="Times New Roman"/>
-        </w:rPr>
-        <w:t xml:space="preserve"> </w:t>
-      </w:r>
-      <w:r>
-        <w:rPr>
-          <w:rFonts w:ascii="Times New Roman" w:hAnsi="Times New Roman" w:cs="Times New Roman"/>
-        </w:rPr>
-        <w:t>to consider scenarios</w:t>
-      </w:r>
-      <w:r>
-        <w:rPr>
-          <w:rFonts w:ascii="Times New Roman" w:hAnsi="Times New Roman" w:cs="Times New Roman"/>
-        </w:rPr>
-        <w:t xml:space="preserve"> when there is n</w:t>
-      </w:r>
-      <w:r>
-        <w:rPr>
-          <w:rFonts w:ascii="Times New Roman" w:hAnsi="Times New Roman" w:cs="Times New Roman"/>
-        </w:rPr>
-        <w:t xml:space="preserve">o rare variants available </w:t>
-      </w:r>
-      <w:r>
-        <w:rPr>
-          <w:rFonts w:ascii="Times New Roman" w:hAnsi="Times New Roman" w:cs="Times New Roman"/>
-        </w:rPr>
-        <w:t>in a gene</w:t>
-      </w:r>
-      <w:r>
-        <w:rPr>
-          <w:rFonts w:ascii="Times New Roman" w:hAnsi="Times New Roman" w:cs="Times New Roman"/>
-        </w:rPr>
-        <w:t>, in which case</w:t>
-      </w:r>
-      <w:r>
-        <w:rPr>
-          <w:rFonts w:ascii="Times New Roman" w:hAnsi="Times New Roman" w:cs="Times New Roman"/>
-        </w:rPr>
-        <w:t xml:space="preserve"> the common </w:t>
-      </w:r>
-      <w:r>
-        <w:rPr>
-          <w:rFonts w:ascii="Times New Roman" w:hAnsi="Times New Roman" w:cs="Times New Roman"/>
-        </w:rPr>
-        <w:t xml:space="preserve">variants may tag the disease causing rare variants. </w:t>
-      </w:r>
-      <w:r>
-        <w:rPr>
-          <w:rFonts w:ascii="Times New Roman" w:hAnsi="Times New Roman" w:cs="Times New Roman"/>
-        </w:rPr>
-        <w:t>We have revised the paragraph in question (lines xxx - xxx) to clarify the point.</w:t>
-      </w:r>
-      <w:r>
-        <w:rPr>
-          <w:rFonts w:ascii="Times New Roman" w:hAnsi="Times New Roman" w:cs="Times New Roman"/>
-        </w:rPr>
-        <w:t xml:space="preserve"> </w:t>
-      </w:r>
-    </w:p>
-    <w:p>
-      <w:pPr>
-        <w:spacing w:after="120"/>
-        <w:jc w:val="both"/>
-        <w:rPr>
-          <w:rFonts w:ascii="Times New Roman" w:hAnsi="Times New Roman" w:cs="Times New Roman"/>
-          <w:i/>
-        </w:rPr>
-      </w:pPr>
-    </w:p>
-    <w:p>
-      <w:pPr>
-        <w:spacing w:after="120"/>
-        <w:jc w:val="both"/>
-        <w:rPr>
-          <w:rFonts w:ascii="Times New Roman" w:hAnsi="Times New Roman" w:cs="Times New Roman"/>
-          <w:b/>
-        </w:rPr>
-      </w:pPr>
-      <w:r>
-        <w:rPr>
-          <w:rFonts w:ascii="Times New Roman" w:hAnsi="Times New Roman" w:cs="Times New Roman"/>
-          <w:i/>
-        </w:rPr>
-        <w:t>"Although it has been shown that analyzing single nucleotide variants (SNVs) from WES data provides acceptable linkage results, due to the low heterozygosity of SNVs this approach can be less powerful than analysis of SNPs from genotyping arrays.": This statement should be qualified. It is true that rare variants are not very informative regarding transmission simply because most individuals are homozygous for the common allele. However, if a rare variant is, in fact, the functional site, then only the heterozygotes provide linkage information, and analyzing the variant by itself should then be much more powerful than analyzing common nearby variants.</w:t>
-      </w:r>
-      <w:r>
-        <w:rPr>
-          <w:rFonts w:ascii="Times New Roman" w:hAnsi="Times New Roman" w:cs="Times New Roman"/>
-          <w:b/>
-        </w:rPr>
-        <w:t xml:space="preserve"> </w:t>
-      </w:r>
-    </w:p>
-    <w:p>
-      <w:pPr>
-        <w:spacing w:after="120"/>
-        <w:jc w:val="both"/>
-        <w:rPr>
-          <w:rFonts w:ascii="Times New Roman" w:hAnsi="Times New Roman" w:cs="Times New Roman"/>
-        </w:rPr>
-      </w:pPr>
-      <w:r>
-        <w:rPr>
-          <w:rFonts w:ascii="Times New Roman" w:hAnsi="Times New Roman" w:cs="Times New Roman"/>
-        </w:rPr>
-        <w:t>We agree with the reviewer that analyzing a causal rare variant by itself is more powerful than analyzing a nearby common variant. However when there is allelic heterogeneity (under compound recessive model, or the causal variants are different among families</w:t>
-      </w:r>
-      <w:r>
-        <w:rPr>
-          <w:rFonts w:ascii="Times New Roman" w:hAnsi="Times New Roman" w:cs="Times New Roman"/>
-        </w:rPr>
-        <w:t xml:space="preserve"> but are within the same gene</w:t>
-      </w:r>
-      <w:r>
-        <w:rPr>
-          <w:rFonts w:ascii="Times New Roman" w:hAnsi="Times New Roman" w:cs="Times New Roman"/>
-        </w:rPr>
-        <w:t>)</w:t>
-      </w:r>
-      <w:r>
-        <w:rPr>
-          <w:rFonts w:ascii="Times New Roman" w:hAnsi="Times New Roman" w:cs="Times New Roman"/>
-        </w:rPr>
         <w:t xml:space="preserve">, </w:t>
       </w:r>
       <w:r>
@@ -1499,7 +1542,14 @@
         <w:rPr>
           <w:rFonts w:ascii="Times New Roman" w:hAnsi="Times New Roman" w:cs="Times New Roman"/>
         </w:rPr>
-        <w:t xml:space="preserve">We have made a clarification in the text (lines xxx - xxx). </w:t>
+        <w:t xml:space="preserve">We have made a </w:t>
+      </w:r>
+      <w:r>
+        <w:rPr>
+          <w:rFonts w:ascii="Times New Roman" w:hAnsi="Times New Roman" w:cs="Times New Roman"/>
+        </w:rPr>
+        <w:lastRenderedPageBreak/>
+        <w:t xml:space="preserve">clarification in the text (lines xxx - xxx). </w:t>
       </w:r>
       <w:r>
         <w:rPr>
@@ -1519,16 +1569,6 @@
         </w:rPr>
         <w:t xml:space="preserve"> the best.</w:t>
       </w:r>
-    </w:p>
-    <w:p>
-      <w:pPr>
-        <w:spacing w:after="120"/>
-        <w:jc w:val="both"/>
-        <w:rPr>
-          <w:rFonts w:ascii="Times New Roman" w:hAnsi="Times New Roman" w:cs="Times New Roman"/>
-          <w:b/>
-        </w:rPr>
-      </w:pPr>
     </w:p>
     <w:sectPr>
       <w:pgSz w:w="12240" w:h="15840"/>
@@ -1542,7 +1582,7 @@
 
 <file path=word/comments.xml><?xml version="1.0" encoding="utf-8"?>
 <w:comments xmlns:wpc="http://schemas.microsoft.com/office/word/2010/wordprocessingCanvas" xmlns:mc="http://schemas.openxmlformats.org/markup-compatibility/2006" xmlns:o="urn:schemas-microsoft-com:office:office" xmlns:r="http://schemas.openxmlformats.org/officeDocument/2006/relationships" xmlns:m="http://schemas.openxmlformats.org/officeDocument/2006/math" xmlns:v="urn:schemas-microsoft-com:vml" xmlns:wp14="http://schemas.microsoft.com/office/word/2010/wordprocessingDrawing" xmlns:wp="http://schemas.openxmlformats.org/drawingml/2006/wordprocessingDrawing" xmlns:w10="urn:schemas-microsoft-com:office:word" xmlns:w="http://schemas.openxmlformats.org/wordprocessingml/2006/main" xmlns:w14="http://schemas.microsoft.com/office/word/2010/wordml" xmlns:w15="http://schemas.microsoft.com/office/word/2012/wordml" xmlns:wpg="http://schemas.microsoft.com/office/word/2010/wordprocessingGroup" xmlns:wpi="http://schemas.microsoft.com/office/word/2010/wordprocessingInk" xmlns:wne="http://schemas.microsoft.com/office/word/2006/wordml" xmlns:wps="http://schemas.microsoft.com/office/word/2010/wordprocessingShape" mc:Ignorable="w14 w15 wp14">
-  <w:comment w:id="1" w:author="Gao Wang" w:date="2014-10-23T17:46:00Z" w:initials="gw">
+  <w:comment w:id="0" w:author="Gao Wang" w:date="2014-10-23T17:46:00Z" w:initials="gw">
     <w:p>
       <w:pPr>
         <w:pStyle w:val="CommentText"/>

</xml_diff>

<commit_message>
revision 1 update, submitted to Suzanne
</commit_message>
<xml_diff>
--- a/ms/SEQLinkageR1Respond_10_24_14.docx
+++ b/ms/SEQLinkageR1Respond_10_24_14.docx
@@ -25,7 +25,7 @@
           <w:noProof/>
         </w:rPr>
         <w:drawing>
-          <wp:inline distT="0" distB="0" distL="0" distR="0">
+          <wp:inline distT="0" distB="0" distL="0" distR="0" wp14:anchorId="713B6705" wp14:editId="0EEC2387">
             <wp:extent cx="1967865" cy="929005"/>
             <wp:effectExtent l="0" t="0" r="0" b="4445"/>
             <wp:docPr id="1" name="Picture 1" descr="bcm-csg"/>
@@ -504,7 +504,7 @@
         <w:t xml:space="preserve"> </w:t>
       </w:r>
       <w:r>
-        <w:t>3</w:t>
+        <w:t>6</w:t>
       </w:r>
       <w:r>
         <w:t>, 2014</w:t>
@@ -624,7 +624,13 @@
         <w:jc w:val="both"/>
       </w:pPr>
       <w:r>
-        <w:t xml:space="preserve">For additional consideration, </w:t>
+        <w:t>For additional consideration</w:t>
+      </w:r>
+      <w:r>
+        <w:t>s</w:t>
+      </w:r>
+      <w:r>
+        <w:t xml:space="preserve">, </w:t>
       </w:r>
       <w:r>
         <w:t>in this updated manuscript we added a table for sample size estimations when the disease causing variants in a large proportion of families are missi</w:t>
@@ -635,6 +641,14 @@
       <w:r>
         <w:t>, to demonstrate the robustness of our proposed method to missing data</w:t>
       </w:r>
+      <w:r>
+        <w:t xml:space="preserve"> which i</w:t>
+      </w:r>
+      <w:r>
+        <w:t>s commonplace in sequence data of human pedigrees</w:t>
+      </w:r>
+      <w:bookmarkStart w:id="0" w:name="_GoBack"/>
+      <w:bookmarkEnd w:id="0"/>
       <w:r>
         <w:t xml:space="preserve">. </w:t>
       </w:r>
@@ -674,8 +688,6 @@
       <w:r>
         <w:t xml:space="preserve"> questions.</w:t>
       </w:r>
-      <w:bookmarkStart w:id="0" w:name="_GoBack"/>
-      <w:bookmarkEnd w:id="0"/>
     </w:p>
     <w:p>
       <w:pPr>
@@ -721,7 +733,7 @@
           <w:noProof/>
         </w:rPr>
         <w:drawing>
-          <wp:inline distT="0" distB="0" distL="0" distR="0">
+          <wp:inline distT="0" distB="0" distL="0" distR="0" wp14:anchorId="141BBD80" wp14:editId="0741879C">
             <wp:extent cx="2604135" cy="511810"/>
             <wp:effectExtent l="0" t="0" r="5715" b="2540"/>
             <wp:docPr id="2" name="Picture 2" descr="2013-04-01-150728_733x146_scrot"/>
@@ -834,7 +846,21 @@
         <w:jc w:val="both"/>
       </w:pPr>
       <w:r>
-        <w:t>We thank the reviewer for the suggestion and we made changes as suggested on lines xxx, xxx and xxx.</w:t>
+        <w:t xml:space="preserve">We thank the reviewer for the suggestion and we made changes as suggested on lines </w:t>
+      </w:r>
+      <w:commentRangeStart w:id="1"/>
+      <w:r>
+        <w:t>xxx</w:t>
+      </w:r>
+      <w:commentRangeEnd w:id="1"/>
+      <w:r>
+        <w:rPr>
+          <w:rStyle w:val="CommentReference"/>
+        </w:rPr>
+        <w:commentReference w:id="1"/>
+      </w:r>
+      <w:r>
+        <w:t>, xxx and xxx.</w:t>
       </w:r>
     </w:p>
     <w:p>
@@ -966,11 +992,41 @@
         <w:jc w:val="both"/>
       </w:pPr>
       <w:r>
-        <w:t xml:space="preserve">We thank the reviewer for pointing out the alternative approach. However, multipoint linkage is not as powerful as our method, and is not valid to use under some circumstances. Specifically, we investigated performance of multipoint linkage analysis using the GeneHunter program. As the reviewer suggested we provide genetic map distances for each variant which in effect specifies a very small inter-marker recombination fraction. Power comparisons performed under compound recessive model (see Material and Methods) suggests that although multipoint linkage is more powerful than single marker analysis, our method remains the most powerful (Table S2). Regardless of statistical power, we would discourage the use of multipoint linkage in the context of sequence data because when some samples are not sequenced and marker frequencies have to be used for linkage analysis, there can be a type I error inflation if markers </w:t>
+        <w:t xml:space="preserve">We thank the reviewer for pointing out the alternative approach. However, multipoint linkage is not as powerful as our method, and is not valid to use under some circumstances. Specifically, we investigated performance of multipoint </w:t>
+      </w:r>
+      <w:r>
+        <w:t>linkage analysis using the Geneh</w:t>
+      </w:r>
+      <w:r>
+        <w:t>unter program. As the reviewer suggested we provide genetic map distances for each variant which in effect specifies a very small inter-marker recombination fraction. Power comparisons performed under compound recessive model (see Material and Methods) suggests that although multipoint linkage is more powerful than single marker analysis, our method rem</w:t>
+      </w:r>
+      <w:r>
+        <w:t>ains the most powerful (Table S1</w:t>
+      </w:r>
+      <w:r>
+        <w:t xml:space="preserve">). Regardless of statistical power, </w:t>
+      </w:r>
+      <w:r>
+        <w:t xml:space="preserve">cautions have to be used when performing multipoint linkage analysis on sequence data because when </w:t>
+      </w:r>
+      <w:r>
+        <w:t>genotypes are missing for some samples and haplotype frequencies estimations are performed</w:t>
+      </w:r>
+      <w:r>
+        <w:t xml:space="preserve">, tightly linked variants may lead to </w:t>
       </w:r>
       <w:r>
         <w:lastRenderedPageBreak/>
-        <w:t xml:space="preserve">are tightly linked </w:t>
+        <w:t>inflated type I error for multipoint linkage analysis</w:t>
+      </w:r>
+      <w:r>
+        <w:t xml:space="preserve"> programs </w:t>
+      </w:r>
+      <w:r>
+        <w:t>that ignore inter-marker LD in their models</w:t>
+      </w:r>
+      <w:r>
+        <w:t xml:space="preserve"> </w:t>
       </w:r>
       <w:r>
         <w:fldChar w:fldCharType="begin"/>
@@ -998,14 +1054,77 @@
         <w:fldChar w:fldCharType="end"/>
       </w:r>
       <w:r>
-        <w:t>. Our method has good control of type I error. We have added Figure S1 showing type I errors when 1) variants in the gene region are independent, 2) there is strong LD between variants in the gene region and 3) there are recombination breakpoints within a gene. As for missing data, our “imputation” is based on variant transmission and we only fill those which can be straightforwardly inferred, not attempting to recover all missing variant calls. The original text reads confusing (“missing genotype imputation” appears in the same sentence as “Lander-Green algorithm …”). We have edited the text to clarify the point (line xxx). Discussions on multipoint linkage are also added to the text (lines xxx).</w:t>
-      </w:r>
-    </w:p>
-    <w:p>
-      <w:pPr>
-        <w:spacing w:after="120"/>
-        <w:jc w:val="both"/>
-      </w:pPr>
+        <w:t xml:space="preserve">. </w:t>
+      </w:r>
+      <w:r>
+        <w:t xml:space="preserve">Even for programs that model inter-marker LD, e.g., </w:t>
+      </w:r>
+      <w:r>
+        <w:t xml:space="preserve">LINKAGE/FASTLINK or </w:t>
+      </w:r>
+      <w:r>
+        <w:t>Merlin, the haplotype frequency estimates involving rare variants can be inaccurate for studies with limited number of founders, leading to inflated type I error.</w:t>
+      </w:r>
+      <w:r>
+        <w:t xml:space="preserve"> </w:t>
+      </w:r>
+      <w:r>
+        <w:t>O</w:t>
+      </w:r>
+      <w:r>
+        <w:t>ur method to estimate haplotype frequency using rare variants frequencies from public database ensures that parametric linkage is properly performed when some parental genotypes are missing from data</w:t>
+      </w:r>
+      <w:r>
+        <w:t>, and controls type I error well</w:t>
+      </w:r>
+      <w:r>
+        <w:t>. We have added description for</w:t>
+      </w:r>
+      <w:r>
+        <w:t xml:space="preserve"> type I error simulation and evaluations in the revised manuscript (lines xxx).</w:t>
+      </w:r>
+      <w:r>
+        <w:t xml:space="preserve"> </w:t>
+      </w:r>
+      <w:r>
+        <w:t xml:space="preserve">Discussions on issues </w:t>
+      </w:r>
+      <w:r>
+        <w:t>with</w:t>
+      </w:r>
+      <w:r>
+        <w:t xml:space="preserve"> multipoint linkage are added to the text (lines xxx). </w:t>
+      </w:r>
+    </w:p>
+    <w:p>
+      <w:pPr>
+        <w:spacing w:after="120"/>
+        <w:jc w:val="both"/>
+      </w:pPr>
+      <w:r>
+        <w:t xml:space="preserve">As for missing </w:t>
+      </w:r>
+      <w:r>
+        <w:t>genotype calls</w:t>
+      </w:r>
+      <w:r>
+        <w:t>, our “imputation” is based on variant transmission and we only fill those which can be straightforwardly inferred, not attempting to recover all missing variant calls. The original text reads confusing (“missing genotype imputation” appears in the same sentence as “</w:t>
+      </w:r>
+      <w:r>
+        <w:t xml:space="preserve">… </w:t>
+      </w:r>
+      <w:r>
+        <w:t xml:space="preserve">Lander-Green algorithm …”). We have edited the text to clarify the point (line xxx). </w:t>
+      </w:r>
+    </w:p>
+    <w:p>
+      <w:pPr>
+        <w:spacing w:after="120"/>
+        <w:jc w:val="both"/>
+      </w:pPr>
+      <w:r>
+        <w:tab/>
+      </w:r>
     </w:p>
     <w:p>
       <w:pPr>
@@ -1164,8 +1283,25 @@
         <w:spacing w:after="120"/>
         <w:jc w:val="both"/>
       </w:pPr>
-      <w:r>
-        <w:t>We will address this issue later in our discussion on analyzing rare vs. common variants in sequence data.</w:t>
+      <w:commentRangeStart w:id="2"/>
+      <w:r>
+        <w:t xml:space="preserve">We will address this </w:t>
+      </w:r>
+      <w:r>
+        <w:t>question</w:t>
+      </w:r>
+      <w:r>
+        <w:t xml:space="preserve"> later in our discussion on analyzing rare vs. common variants in sequence data</w:t>
+      </w:r>
+      <w:commentRangeEnd w:id="2"/>
+      <w:r>
+        <w:rPr>
+          <w:rStyle w:val="CommentReference"/>
+        </w:rPr>
+        <w:commentReference w:id="2"/>
+      </w:r>
+      <w:r>
+        <w:t>.</w:t>
       </w:r>
     </w:p>
     <w:p>
@@ -1198,7 +1334,23 @@
         <w:jc w:val="both"/>
       </w:pPr>
       <w:r>
-        <w:t xml:space="preserve">Recombination events within genes, though very rare, can occur in data and have to be considered by the CHP method when creating regional markers. This is done for per-family data and we have to do so to make it possible to combine LOD scores from all families. We edited the text to make this point clear (lines xxx - xxx). We believe using the largest LOD will not create a bias. Under the assumption of no linkage, all sub-units created by recombination events will result in very small LOD scores with negligible contribution to the combined LOD score across families. When there is linkage, all sub-units other than the one containing causal variant will have very small LOD score and can safely be ignored because they do not carry any information on linkage. To validate the point we simulated recombination events within families and evaluated the type I error. Results in Table S1 suggests that type I error is controlled. </w:t>
+        <w:t xml:space="preserve">Recombination events within genes, though very rare, can occur in data and have to be considered by the CHP method when creating regional markers. This is done for per-family data and we have to do so to make it possible to combine LOD scores from all families. We edited the text to make this point clear (lines xxx - xxx). We believe using the largest LOD will not create a bias. Under the assumption of no </w:t>
+      </w:r>
+      <w:r>
+        <w:lastRenderedPageBreak/>
+        <w:t>linkage, all sub-units created by recombination events will result in very small LOD scores with negligible contribution to the combined LOD score across families. When there is linkage, all sub-units other than the one containing causal variant will have very small LOD score and can safely be ignored because they do not carry any information on linkage. To validate the point we simulated recombination events within families and evaluated</w:t>
+      </w:r>
+      <w:r>
+        <w:t xml:space="preserve"> the type I error. We find that</w:t>
+      </w:r>
+      <w:r>
+        <w:t xml:space="preserve"> type I error is controlled</w:t>
+      </w:r>
+      <w:r>
+        <w:t xml:space="preserve"> under such setting</w:t>
+      </w:r>
+      <w:r>
+        <w:t xml:space="preserve">. </w:t>
       </w:r>
     </w:p>
     <w:p>
@@ -1228,7 +1380,72 @@
         <w:jc w:val="both"/>
       </w:pPr>
       <w:r>
-        <w:t>We agree with the reviewer that type I error evaluation should be performed and we added Table S1 with empirical type I error calculations under various scenarios such as recombination and LD structures.</w:t>
+        <w:t xml:space="preserve">We agree with the reviewer that type I error evaluation should be performed and we added </w:t>
+      </w:r>
+      <w:r>
+        <w:t xml:space="preserve">a paragraph for type I error </w:t>
+      </w:r>
+      <w:r>
+        <w:t xml:space="preserve">simulation and </w:t>
+      </w:r>
+      <w:r>
+        <w:t>evaluation</w:t>
+      </w:r>
+      <w:r>
+        <w:t>s</w:t>
+      </w:r>
+      <w:r>
+        <w:t xml:space="preserve"> in the updated manuscript (lines xxx)</w:t>
+      </w:r>
+      <w:r>
+        <w:t xml:space="preserve"> written as</w:t>
+      </w:r>
+      <w:r>
+        <w:t>:</w:t>
+      </w:r>
+    </w:p>
+    <w:p>
+      <w:pPr>
+        <w:spacing w:after="120"/>
+        <w:jc w:val="both"/>
+      </w:pPr>
+      <w:r>
+        <w:t>“</w:t>
+      </w:r>
+      <w:commentRangeStart w:id="3"/>
+      <w:r>
+        <w:t xml:space="preserve">For </w:t>
+      </w:r>
+      <w:commentRangeEnd w:id="3"/>
+      <w:r>
+        <w:rPr>
+          <w:rStyle w:val="CommentReference"/>
+        </w:rPr>
+        <w:commentReference w:id="3"/>
+      </w:r>
+      <w:r>
+        <w:t xml:space="preserve">type I error evaluations we use the same gene sequences and demographic data, yet simulate disease pedigrees under the null, i.e., affection status not caused by any of the rare variants in the gene of interest. We consider different genetic architectures under the null including situations when 1) variants in the gene region are independent, 2) there is complete LD between variants and 3) there are recombination events within a gene at each meiosis yet the recombination breakpoints are different across sample families. Additionally we simulate scenarios when parental genotypes are missing at random to evaluate type I error when CHP marker frequencies have to be calculated using population MAF and LD estimated from data. Type I errors are computed for cumulative HLOD scores on gene </w:t>
+      </w:r>
+      <w:r>
+        <w:rPr>
+          <w:i/>
+        </w:rPr>
+        <w:t>SLC26A4</w:t>
+      </w:r>
+      <w:r>
+        <w:t xml:space="preserve"> across 2</w:t>
+      </w:r>
+      <w:r>
+        <w:t xml:space="preserve">0 families using 500 replicates … </w:t>
+      </w:r>
+      <w:r>
+        <w:t>Empirical type I error estimates are constantly zero for all scenarios previously described, suggesting that there is no inflation of test statistic in the presence of within-gene recombination, strong inter-marker LD or missing genotype data</w:t>
+      </w:r>
+      <w:r>
+        <w:t>”</w:t>
+      </w:r>
+      <w:r>
+        <w:t>.</w:t>
       </w:r>
     </w:p>
     <w:p>
@@ -1264,7 +1481,19 @@
         </w:rPr>
       </w:pPr>
       <w:r>
-        <w:t>We agree with the reviewer that linkage disequilibrium should not be ignored and we revised our methods such that the regional marker frequencies are now properly calculated (lines xxx - xxx). This change has also been implemented in our software SEQLinkage version 1.0.0. Additionally we have demonstrated in Table S1 that when there are missing genotypes for parental samples and using our updated method to infer marker frequencies in linkage analysis, the type I error is well controlled even when variants within the region are in high LD with each other.</w:t>
+        <w:t>We agree with the reviewer that linkage disequilibrium should not be ignored and we revised our methods such that the regional marker frequencies are now properly calculated (lines xxx - xxx). This change has also been implemented in our software SEQLinkage version 1.0.0. Addit</w:t>
+      </w:r>
+      <w:r>
+        <w:t xml:space="preserve">ionally we have demonstrated in our type I error evaluation </w:t>
+      </w:r>
+      <w:r>
+        <w:t xml:space="preserve">that when there are missing genotypes for parental samples and using our updated method to infer marker frequencies in linkage analysis, the type I error is well controlled even when variants within the region are in </w:t>
+      </w:r>
+      <w:r>
+        <w:t>complete</w:t>
+      </w:r>
+      <w:r>
+        <w:t xml:space="preserve"> LD with each other.</w:t>
       </w:r>
     </w:p>
     <w:p>
@@ -1291,7 +1520,11 @@
         </w:rPr>
       </w:pPr>
       <w:r>
-        <w:t>When MAF of variants estimated from the population are used to compute haplotype frequencies, the resulting haplotype frequencies are also population frequencies which will only sum to 1 if all possible haplotype configurations are considered. This is not the case for data in a family because there are only limited haplotype patterns observed per family each with very small population frequency. Normalizing haplotype frequencies to sum to 1 is essentially to compute the haplotype frequencies conditional on observations in given family, and naturally haplotype frequency for wildtype-haplotype will still be the largest. We have edited the text to clarify the point (lines xxx - xxx).</w:t>
+        <w:t xml:space="preserve">When MAF of variants estimated from the population are used to compute haplotype frequencies, the resulting haplotype frequencies are also population frequencies which will only sum to 1 if all possible haplotype configurations are considered. This is not the case for data in a family because there are only limited haplotype patterns observed per family each with very small population frequency. Normalizing haplotype frequencies to sum to 1 is essentially to compute the haplotype frequencies conditional on </w:t>
+      </w:r>
+      <w:r>
+        <w:lastRenderedPageBreak/>
+        <w:t>observations in given family, and naturally haplotype frequency for wildtype-haplotype will still be the largest. We have edited the text to clarify the point (lines xxx - xxx).</w:t>
       </w:r>
     </w:p>
     <w:p>
@@ -1348,17 +1581,13 @@
         <w:t xml:space="preserve">asonable to assume that common </w:t>
       </w:r>
       <w:r>
-        <w:t xml:space="preserve">variants are not directly causal. Therefore including common variants will </w:t>
-      </w:r>
-      <w:r>
-        <w:t>s</w:t>
-      </w:r>
-      <w:r>
-        <w:t xml:space="preserve">not contribute to nor reduce power when causal rare variants are sequenced and haplotypes are directly used as markers. However, common variants should be excluded from analysis when variants in a region are binned (see Figure 1) because they may mask the contribution of rare variants and attenuate linkage signals. If common variants are excluded from CHP analysis, we suggest that these variants should be analyzed separately because for regions where rare </w:t>
-      </w:r>
-      <w:r>
-        <w:lastRenderedPageBreak/>
-        <w:t>causal variants are missing from sequence data, common variants might capture linkage signals if they are linked to the nearby missing causal variants.</w:t>
+        <w:t>variants are not directly causal. Therefore including common variants will neither contribute to nor reduce power when causal rare variants are sequenced and haplotypes are directly used as markers. However, common variants should be excluded from analysis when variants in a region are binned (see Figure 1) because they may mask the contribution of rare variants and attenuate linkage signals. If common variants are excluded from CHP analysis, we suggest that these variants should be analyzed separately because for regions where rare causal variants are missing from sequence data, common variants might capture linkage signals if they are linked to the</w:t>
+      </w:r>
+      <w:r>
+        <w:t xml:space="preserve"> nearby missing causal variants</w:t>
+      </w:r>
+      <w:r>
+        <w:t>.</w:t>
       </w:r>
       <w:r>
         <w:t>”</w:t>
@@ -1397,7 +1626,13 @@
         </w:rPr>
       </w:pPr>
       <w:r>
-        <w:t>We agree with the reviewer that analyzing a causal rare variant by itself is more powerful than analyzing a nearby common variant. Our claim above is based on an additional concern (not clearly stated) that when there is allelic heterogeneity (under compound recessive model, or the causal variants are different among families but are within the same gene), a causal rare variant may have a smaller combined LOD score across all sample families, than from a common variant which “tags” the causal gene. We have modified the sentence to “</w:t>
+        <w:t xml:space="preserve">We agree with the reviewer that analyzing a causal rare variant by itself is more powerful than analyzing a nearby common variant. Our claim above is based on an additional concern (not clearly stated) that when there is allelic heterogeneity (under compound recessive model, or the causal variants are different among families but are within the same gene), a causal rare variant may have a smaller combined LOD score across all sample families, than from a </w:t>
+      </w:r>
+      <w:r>
+        <w:t xml:space="preserve">common variant which “tags” variants on the entire </w:t>
+      </w:r>
+      <w:r>
+        <w:t>causal gene. We have modified the sentence to “</w:t>
       </w:r>
       <w:r>
         <w:t>due to the low heterozygosity of SNVs and allelic heterogeneity this approach can be less powerful than analysis of SNPs from genotyping arrays.”</w:t>
@@ -1407,8 +1642,8 @@
       </w:r>
     </w:p>
     <w:sectPr>
-      <w:headerReference w:type="default" r:id="rId8"/>
-      <w:footerReference w:type="default" r:id="rId9"/>
+      <w:headerReference w:type="default" r:id="rId10"/>
+      <w:footerReference w:type="default" r:id="rId11"/>
       <w:pgSz w:w="12240" w:h="15840"/>
       <w:pgMar w:top="1440" w:right="1080" w:bottom="1440" w:left="1080" w:header="720" w:footer="547" w:gutter="0"/>
       <w:cols w:space="720"/>
@@ -1416,6 +1651,79 @@
     </w:sectPr>
   </w:body>
 </w:document>
+</file>
+
+<file path=word/comments.xml><?xml version="1.0" encoding="utf-8"?>
+<w:comments xmlns:wpc="http://schemas.microsoft.com/office/word/2010/wordprocessingCanvas" xmlns:mc="http://schemas.openxmlformats.org/markup-compatibility/2006" xmlns:o="urn:schemas-microsoft-com:office:office" xmlns:r="http://schemas.openxmlformats.org/officeDocument/2006/relationships" xmlns:m="http://schemas.openxmlformats.org/officeDocument/2006/math" xmlns:v="urn:schemas-microsoft-com:vml" xmlns:wp14="http://schemas.microsoft.com/office/word/2010/wordprocessingDrawing" xmlns:wp="http://schemas.openxmlformats.org/drawingml/2006/wordprocessingDrawing" xmlns:w10="urn:schemas-microsoft-com:office:word" xmlns:w="http://schemas.openxmlformats.org/wordprocessingml/2006/main" xmlns:w14="http://schemas.microsoft.com/office/word/2010/wordml" xmlns:w15="http://schemas.microsoft.com/office/word/2012/wordml" xmlns:wpg="http://schemas.microsoft.com/office/word/2010/wordprocessingGroup" xmlns:wpi="http://schemas.microsoft.com/office/word/2010/wordprocessingInk" xmlns:wne="http://schemas.microsoft.com/office/word/2006/wordml" xmlns:wps="http://schemas.microsoft.com/office/word/2010/wordprocessingShape" mc:Ignorable="w14 w15 wp14">
+  <w:comment w:id="1" w:author="Gao Wang" w:date="2014-11-04T18:08:00Z" w:initials="gw">
+    <w:p>
+      <w:pPr>
+        <w:pStyle w:val="CommentText"/>
+      </w:pPr>
+      <w:r>
+        <w:rPr>
+          <w:rStyle w:val="CommentReference"/>
+        </w:rPr>
+        <w:annotationRef/>
+      </w:r>
+      <w:r>
+        <w:t>I’ll fill in the numbers when the MS is finalized</w:t>
+      </w:r>
+    </w:p>
+  </w:comment>
+  <w:comment w:id="2" w:author="Gao Wang" w:date="2014-11-04T18:06:00Z" w:initials="gw">
+    <w:p>
+      <w:pPr>
+        <w:pStyle w:val="CommentText"/>
+      </w:pPr>
+      <w:r>
+        <w:rPr>
+          <w:rStyle w:val="CommentReference"/>
+        </w:rPr>
+        <w:annotationRef/>
+      </w:r>
+      <w:r>
+        <w:t xml:space="preserve">In that </w:t>
+      </w:r>
+      <w:r>
+        <w:t>“later” discussion</w:t>
+      </w:r>
+      <w:r>
+        <w:t xml:space="preserve"> I did not really address it because I do not know what cutoff should be used. Please </w:t>
+      </w:r>
+      <w:r>
+        <w:t xml:space="preserve">read </w:t>
+      </w:r>
+      <w:r>
+        <w:t>the paragraph on line 177 of the manuscript.</w:t>
+      </w:r>
+    </w:p>
+  </w:comment>
+  <w:comment w:id="3" w:author="Gao Wang" w:date="2014-11-04T17:59:00Z" w:initials="gw">
+    <w:p>
+      <w:pPr>
+        <w:pStyle w:val="CommentText"/>
+      </w:pPr>
+      <w:r>
+        <w:rPr>
+          <w:rStyle w:val="CommentReference"/>
+        </w:rPr>
+        <w:annotationRef/>
+      </w:r>
+      <w:r>
+        <w:t>These text are in the manuscript so please change them there and I’ll copy the final version over when we are ready to submit.</w:t>
+      </w:r>
+    </w:p>
+  </w:comment>
+</w:comments>
+</file>
+
+<file path=word/commentsExtended.xml><?xml version="1.0" encoding="utf-8"?>
+<w15:commentsEx xmlns:wpc="http://schemas.microsoft.com/office/word/2010/wordprocessingCanvas" xmlns:mc="http://schemas.openxmlformats.org/markup-compatibility/2006" xmlns:o="urn:schemas-microsoft-com:office:office" xmlns:r="http://schemas.openxmlformats.org/officeDocument/2006/relationships" xmlns:m="http://schemas.openxmlformats.org/officeDocument/2006/math" xmlns:v="urn:schemas-microsoft-com:vml" xmlns:wp14="http://schemas.microsoft.com/office/word/2010/wordprocessingDrawing" xmlns:wp="http://schemas.openxmlformats.org/drawingml/2006/wordprocessingDrawing" xmlns:w10="urn:schemas-microsoft-com:office:word" xmlns:w="http://schemas.openxmlformats.org/wordprocessingml/2006/main" xmlns:w14="http://schemas.microsoft.com/office/word/2010/wordml" xmlns:w15="http://schemas.microsoft.com/office/word/2012/wordml" xmlns:wpg="http://schemas.microsoft.com/office/word/2010/wordprocessingGroup" xmlns:wpi="http://schemas.microsoft.com/office/word/2010/wordprocessingInk" xmlns:wne="http://schemas.microsoft.com/office/word/2006/wordml" xmlns:wps="http://schemas.microsoft.com/office/word/2010/wordprocessingShape" mc:Ignorable="w14 w15 wp14">
+  <w15:commentEx w15:paraId="13D52335" w15:done="0"/>
+  <w15:commentEx w15:paraId="54190DBD" w15:done="0"/>
+  <w15:commentEx w15:paraId="5EAC295B" w15:done="0"/>
+</w15:commentsEx>
 </file>
 
 <file path=word/endnotes.xml><?xml version="1.0" encoding="utf-8"?>
@@ -1481,6 +1789,14 @@
     </w:pPr>
   </w:p>
 </w:hdr>
+</file>
+
+<file path=word/people.xml><?xml version="1.0" encoding="utf-8"?>
+<w15:people xmlns:wpc="http://schemas.microsoft.com/office/word/2010/wordprocessingCanvas" xmlns:mc="http://schemas.openxmlformats.org/markup-compatibility/2006" xmlns:o="urn:schemas-microsoft-com:office:office" xmlns:r="http://schemas.openxmlformats.org/officeDocument/2006/relationships" xmlns:m="http://schemas.openxmlformats.org/officeDocument/2006/math" xmlns:v="urn:schemas-microsoft-com:vml" xmlns:wp14="http://schemas.microsoft.com/office/word/2010/wordprocessingDrawing" xmlns:wp="http://schemas.openxmlformats.org/drawingml/2006/wordprocessingDrawing" xmlns:w10="urn:schemas-microsoft-com:office:word" xmlns:w="http://schemas.openxmlformats.org/wordprocessingml/2006/main" xmlns:w14="http://schemas.microsoft.com/office/word/2010/wordml" xmlns:w15="http://schemas.microsoft.com/office/word/2012/wordml" xmlns:wpg="http://schemas.microsoft.com/office/word/2010/wordprocessingGroup" xmlns:wpi="http://schemas.microsoft.com/office/word/2010/wordprocessingInk" xmlns:wne="http://schemas.microsoft.com/office/word/2006/wordml" xmlns:wps="http://schemas.microsoft.com/office/word/2010/wordprocessingShape" mc:Ignorable="w14 w15 wp14">
+  <w15:person w15:author="Gao Wang">
+    <w15:presenceInfo w15:providerId="None" w15:userId="Gao Wang"/>
+  </w15:person>
+</w15:people>
 </file>
 
 <file path=word/styles.xml><?xml version="1.0" encoding="utf-8"?>

</xml_diff>